<commit_message>
+Added credits button to main menu +Added escape from credits to menu -Removed unused credit sequence +Modified main menu layout slightly +Made credits look good
</commit_message>
<xml_diff>
--- a/credits.docx
+++ b/credits.docx
@@ -6,6 +6,21 @@
       <w:pPr>
         <w:spacing w:after="0" w:line="240" w:lineRule="auto"/>
         <w:ind w:left="360"/>
+        <w:rPr>
+          <w:b/>
+        </w:rPr>
+      </w:pPr>
+      <w:r>
+        <w:rPr>
+          <w:b/>
+        </w:rPr>
+        <w:t>UNDERGRAD:</w:t>
+      </w:r>
+    </w:p>
+    <w:p>
+      <w:pPr>
+        <w:spacing w:after="0" w:line="240" w:lineRule="auto"/>
+        <w:ind w:left="360"/>
       </w:pPr>
       <w:r>
         <w:t>Nathan Aldrich</w:t>
@@ -238,12 +253,6 @@
         <w:spacing w:after="0" w:line="240" w:lineRule="auto"/>
         <w:ind w:left="360"/>
       </w:pPr>
-    </w:p>
-    <w:p>
-      <w:pPr>
-        <w:spacing w:after="0" w:line="240" w:lineRule="auto"/>
-        <w:ind w:left="360"/>
-      </w:pPr>
       <w:r>
         <w:t>Jonathan Flory</w:t>
       </w:r>
@@ -442,6 +451,7 @@
         <w:spacing w:after="0" w:line="240" w:lineRule="auto"/>
         <w:ind w:left="360"/>
       </w:pPr>
+      <w:bookmarkStart w:id="0" w:name="_GoBack"/>
       <w:r>
         <w:t xml:space="preserve">Jonny </w:t>
       </w:r>
@@ -470,12 +480,6 @@
         <w:spacing w:after="0" w:line="240" w:lineRule="auto"/>
         <w:ind w:left="360"/>
       </w:pPr>
-    </w:p>
-    <w:p>
-      <w:pPr>
-        <w:spacing w:after="0" w:line="240" w:lineRule="auto"/>
-        <w:ind w:left="360"/>
-      </w:pPr>
       <w:r>
         <w:t>Mark Magnum</w:t>
       </w:r>
@@ -562,22 +566,22 @@
         <w:ind w:left="360"/>
       </w:pPr>
       <w:r>
+        <w:t xml:space="preserve">Justin </w:t>
+      </w:r>
+      <w:proofErr w:type="spellStart"/>
+      <w:r>
+        <w:t>Olk</w:t>
+      </w:r>
+      <w:proofErr w:type="spellEnd"/>
+    </w:p>
+    <w:p>
+      <w:pPr>
+        <w:spacing w:after="0" w:line="240" w:lineRule="auto"/>
+        <w:ind w:left="360"/>
+      </w:pPr>
+      <w:proofErr w:type="spellStart"/>
+      <w:r>
         <w:lastRenderedPageBreak/>
-        <w:t xml:space="preserve">Justin </w:t>
-      </w:r>
-      <w:proofErr w:type="spellStart"/>
-      <w:r>
-        <w:t>Olk</w:t>
-      </w:r>
-      <w:proofErr w:type="spellEnd"/>
-    </w:p>
-    <w:p>
-      <w:pPr>
-        <w:spacing w:after="0" w:line="240" w:lineRule="auto"/>
-        <w:ind w:left="360"/>
-      </w:pPr>
-      <w:proofErr w:type="spellStart"/>
-      <w:r>
         <w:t>Oyndamola</w:t>
       </w:r>
       <w:proofErr w:type="spellEnd"/>
@@ -668,12 +672,6 @@
         <w:spacing w:after="0" w:line="240" w:lineRule="auto"/>
         <w:ind w:left="360"/>
       </w:pPr>
-    </w:p>
-    <w:p>
-      <w:pPr>
-        <w:spacing w:after="0" w:line="240" w:lineRule="auto"/>
-        <w:ind w:left="360"/>
-      </w:pPr>
       <w:r>
         <w:t xml:space="preserve">Andres </w:t>
       </w:r>
@@ -914,6 +912,7 @@
       <w:r>
         <w:t>Zbornik</w:t>
       </w:r>
+      <w:bookmarkEnd w:id="0"/>
       <w:proofErr w:type="spellEnd"/>
     </w:p>
     <w:p>
@@ -925,9 +924,24 @@
       <w:pPr>
         <w:spacing w:after="0" w:line="240" w:lineRule="auto"/>
         <w:ind w:left="360"/>
-      </w:pPr>
-      <w:r>
+        <w:rPr>
+          <w:b/>
+        </w:rPr>
+      </w:pPr>
+      <w:r>
+        <w:rPr>
+          <w:b/>
+        </w:rPr>
         <w:lastRenderedPageBreak/>
+        <w:t>GRAD:</w:t>
+      </w:r>
+    </w:p>
+    <w:p>
+      <w:pPr>
+        <w:spacing w:after="0" w:line="240" w:lineRule="auto"/>
+        <w:ind w:left="360"/>
+      </w:pPr>
+      <w:r>
         <w:t xml:space="preserve">Denise </w:t>
       </w:r>
       <w:proofErr w:type="spellStart"/>
@@ -1154,9 +1168,24 @@
       <w:pPr>
         <w:spacing w:after="0" w:line="240" w:lineRule="auto"/>
         <w:ind w:left="360"/>
-      </w:pPr>
-      <w:r>
+        <w:rPr>
+          <w:b/>
+        </w:rPr>
+      </w:pPr>
+      <w:r>
+        <w:rPr>
+          <w:b/>
+        </w:rPr>
         <w:lastRenderedPageBreak/>
+        <w:t>FACULTY:</w:t>
+      </w:r>
+    </w:p>
+    <w:p>
+      <w:pPr>
+        <w:spacing w:after="0" w:line="240" w:lineRule="auto"/>
+        <w:ind w:left="360"/>
+      </w:pPr>
+      <w:r>
         <w:t xml:space="preserve">Karen </w:t>
       </w:r>
       <w:proofErr w:type="spellStart"/>
@@ -1231,7 +1260,6 @@
         <w:spacing w:after="0" w:line="240" w:lineRule="auto"/>
         <w:ind w:left="360"/>
       </w:pPr>
-      <w:bookmarkStart w:id="0" w:name="_GoBack"/>
       <w:proofErr w:type="spellStart"/>
       <w:r>
         <w:t>Hilal</w:t>
@@ -1306,7 +1334,6 @@
         <w:t>Craig Walter</w:t>
       </w:r>
     </w:p>
-    <w:bookmarkEnd w:id="0"/>
     <w:p>
       <w:pPr>
         <w:spacing w:after="0" w:line="240" w:lineRule="auto"/>
@@ -1332,6 +1359,92 @@
 <file path=word/numbering.xml><?xml version="1.0" encoding="utf-8"?>
 <w:numbering xmlns:wpc="http://schemas.microsoft.com/office/word/2010/wordprocessingCanvas" xmlns:mc="http://schemas.openxmlformats.org/markup-compatibility/2006" xmlns:o="urn:schemas-microsoft-com:office:office" xmlns:r="http://schemas.openxmlformats.org/officeDocument/2006/relationships" xmlns:m="http://schemas.openxmlformats.org/officeDocument/2006/math" xmlns:v="urn:schemas-microsoft-com:vml" xmlns:wp14="http://schemas.microsoft.com/office/word/2010/wordprocessingDrawing" xmlns:wp="http://schemas.openxmlformats.org/drawingml/2006/wordprocessingDrawing" xmlns:w10="urn:schemas-microsoft-com:office:word" xmlns:w="http://schemas.openxmlformats.org/wordprocessingml/2006/main" xmlns:w14="http://schemas.microsoft.com/office/word/2010/wordml" xmlns:w15="http://schemas.microsoft.com/office/word/2012/wordml" xmlns:wpg="http://schemas.microsoft.com/office/word/2010/wordprocessingGroup" xmlns:wpi="http://schemas.microsoft.com/office/word/2010/wordprocessingInk" xmlns:wne="http://schemas.microsoft.com/office/word/2006/wordml" xmlns:wps="http://schemas.microsoft.com/office/word/2010/wordprocessingShape" mc:Ignorable="w14 w15 wp14">
   <w:abstractNum w:abstractNumId="0" w15:restartNumberingAfterBreak="0">
+    <w:nsid w:val="03E21853"/>
+    <w:multiLevelType w:val="hybridMultilevel"/>
+    <w:tmpl w:val="C1404AC6"/>
+    <w:lvl w:ilvl="0" w:tplc="0409000F">
+      <w:start w:val="1"/>
+      <w:numFmt w:val="decimal"/>
+      <w:lvlText w:val="%1."/>
+      <w:lvlJc w:val="left"/>
+      <w:pPr>
+        <w:ind w:left="720" w:hanging="360"/>
+      </w:pPr>
+    </w:lvl>
+    <w:lvl w:ilvl="1" w:tplc="04090019" w:tentative="1">
+      <w:start w:val="1"/>
+      <w:numFmt w:val="lowerLetter"/>
+      <w:lvlText w:val="%2."/>
+      <w:lvlJc w:val="left"/>
+      <w:pPr>
+        <w:ind w:left="1440" w:hanging="360"/>
+      </w:pPr>
+    </w:lvl>
+    <w:lvl w:ilvl="2" w:tplc="0409001B" w:tentative="1">
+      <w:start w:val="1"/>
+      <w:numFmt w:val="lowerRoman"/>
+      <w:lvlText w:val="%3."/>
+      <w:lvlJc w:val="right"/>
+      <w:pPr>
+        <w:ind w:left="2160" w:hanging="180"/>
+      </w:pPr>
+    </w:lvl>
+    <w:lvl w:ilvl="3" w:tplc="0409000F" w:tentative="1">
+      <w:start w:val="1"/>
+      <w:numFmt w:val="decimal"/>
+      <w:lvlText w:val="%4."/>
+      <w:lvlJc w:val="left"/>
+      <w:pPr>
+        <w:ind w:left="2880" w:hanging="360"/>
+      </w:pPr>
+    </w:lvl>
+    <w:lvl w:ilvl="4" w:tplc="04090019" w:tentative="1">
+      <w:start w:val="1"/>
+      <w:numFmt w:val="lowerLetter"/>
+      <w:lvlText w:val="%5."/>
+      <w:lvlJc w:val="left"/>
+      <w:pPr>
+        <w:ind w:left="3600" w:hanging="360"/>
+      </w:pPr>
+    </w:lvl>
+    <w:lvl w:ilvl="5" w:tplc="0409001B" w:tentative="1">
+      <w:start w:val="1"/>
+      <w:numFmt w:val="lowerRoman"/>
+      <w:lvlText w:val="%6."/>
+      <w:lvlJc w:val="right"/>
+      <w:pPr>
+        <w:ind w:left="4320" w:hanging="180"/>
+      </w:pPr>
+    </w:lvl>
+    <w:lvl w:ilvl="6" w:tplc="0409000F" w:tentative="1">
+      <w:start w:val="1"/>
+      <w:numFmt w:val="decimal"/>
+      <w:lvlText w:val="%7."/>
+      <w:lvlJc w:val="left"/>
+      <w:pPr>
+        <w:ind w:left="5040" w:hanging="360"/>
+      </w:pPr>
+    </w:lvl>
+    <w:lvl w:ilvl="7" w:tplc="04090019" w:tentative="1">
+      <w:start w:val="1"/>
+      <w:numFmt w:val="lowerLetter"/>
+      <w:lvlText w:val="%8."/>
+      <w:lvlJc w:val="left"/>
+      <w:pPr>
+        <w:ind w:left="5760" w:hanging="360"/>
+      </w:pPr>
+    </w:lvl>
+    <w:lvl w:ilvl="8" w:tplc="0409001B" w:tentative="1">
+      <w:start w:val="1"/>
+      <w:numFmt w:val="lowerRoman"/>
+      <w:lvlText w:val="%9."/>
+      <w:lvlJc w:val="right"/>
+      <w:pPr>
+        <w:ind w:left="6480" w:hanging="180"/>
+      </w:pPr>
+    </w:lvl>
+  </w:abstractNum>
+  <w:abstractNum w:abstractNumId="1" w15:restartNumberingAfterBreak="0">
     <w:nsid w:val="12115752"/>
     <w:multiLevelType w:val="hybridMultilevel"/>
     <w:tmpl w:val="3C261198"/>
@@ -1417,7 +1530,7 @@
       </w:pPr>
     </w:lvl>
   </w:abstractNum>
-  <w:abstractNum w:abstractNumId="1" w15:restartNumberingAfterBreak="0">
+  <w:abstractNum w:abstractNumId="2" w15:restartNumberingAfterBreak="0">
     <w:nsid w:val="2F434A31"/>
     <w:multiLevelType w:val="hybridMultilevel"/>
     <w:tmpl w:val="E984EB4A"/>
@@ -1503,7 +1616,7 @@
       </w:pPr>
     </w:lvl>
   </w:abstractNum>
-  <w:abstractNum w:abstractNumId="2" w15:restartNumberingAfterBreak="0">
+  <w:abstractNum w:abstractNumId="3" w15:restartNumberingAfterBreak="0">
     <w:nsid w:val="46EE6CAC"/>
     <w:multiLevelType w:val="hybridMultilevel"/>
     <w:tmpl w:val="92D2FD62"/>
@@ -1589,7 +1702,7 @@
       </w:pPr>
     </w:lvl>
   </w:abstractNum>
-  <w:abstractNum w:abstractNumId="3" w15:restartNumberingAfterBreak="0">
+  <w:abstractNum w:abstractNumId="4" w15:restartNumberingAfterBreak="0">
     <w:nsid w:val="5AF3776B"/>
     <w:multiLevelType w:val="hybridMultilevel"/>
     <w:tmpl w:val="0B0AF5A4"/>
@@ -1675,7 +1788,7 @@
       </w:pPr>
     </w:lvl>
   </w:abstractNum>
-  <w:abstractNum w:abstractNumId="4" w15:restartNumberingAfterBreak="0">
+  <w:abstractNum w:abstractNumId="5" w15:restartNumberingAfterBreak="0">
     <w:nsid w:val="67835BA5"/>
     <w:multiLevelType w:val="hybridMultilevel"/>
     <w:tmpl w:val="04768ECC"/>
@@ -1762,19 +1875,22 @@
     </w:lvl>
   </w:abstractNum>
   <w:num w:numId="1">
+    <w:abstractNumId w:val="5"/>
+  </w:num>
+  <w:num w:numId="2">
+    <w:abstractNumId w:val="1"/>
+  </w:num>
+  <w:num w:numId="3">
+    <w:abstractNumId w:val="2"/>
+  </w:num>
+  <w:num w:numId="4">
     <w:abstractNumId w:val="4"/>
   </w:num>
-  <w:num w:numId="2">
-    <w:abstractNumId w:val="0"/>
-  </w:num>
-  <w:num w:numId="3">
-    <w:abstractNumId w:val="1"/>
-  </w:num>
-  <w:num w:numId="4">
+  <w:num w:numId="5">
     <w:abstractNumId w:val="3"/>
   </w:num>
-  <w:num w:numId="5">
-    <w:abstractNumId w:val="2"/>
+  <w:num w:numId="6">
+    <w:abstractNumId w:val="0"/>
   </w:num>
 </w:numbering>
 </file>

</xml_diff>